<commit_message>
continuing to add Monday Psali/Theotokia references
</commit_message>
<xml_diff>
--- a/Psalmody Source/14 Monday Psali Adam.docx
+++ b/Psalmody Source/14 Monday Psali Adam.docx
@@ -335,7 +335,11 @@
           <w:tcPr>
             <w:tcW w:w="709" w:type="pct"/>
           </w:tcPr>
-          <w:p/>
+          <w:p>
+            <w:r>
+              <w:t>Thousands of thousands: and ten thousand times ten thousands: praise and glorify: my Lord Jesus.</w:t>
+            </w:r>
+          </w:p>
         </w:tc>
         <w:tc>
           <w:tcPr>
@@ -477,7 +481,11 @@
           <w:tcPr>
             <w:tcW w:w="709" w:type="pct"/>
           </w:tcPr>
-          <w:p/>
+          <w:p>
+            <w:r>
+              <w:t>Everyone, who says: my Lord Jesus: has in his hand a sword: casting down the enemy.</w:t>
+            </w:r>
+          </w:p>
         </w:tc>
         <w:tc>
           <w:tcPr>
@@ -632,7 +640,11 @@
           <w:tcPr>
             <w:tcW w:w="709" w:type="pct"/>
           </w:tcPr>
-          <w:p/>
+          <w:p>
+            <w:r>
+              <w:t>For truly: You were greatly exalted: in the heavens: and on the earth.</w:t>
+            </w:r>
+          </w:p>
         </w:tc>
         <w:tc>
           <w:tcPr>
@@ -780,7 +792,11 @@
           <w:tcPr>
             <w:tcW w:w="709" w:type="pct"/>
           </w:tcPr>
-          <w:p/>
+          <w:p>
+            <w:r>
+              <w:t>All the righteous: who have pleased God: meditate: in the whole Law.</w:t>
+            </w:r>
+          </w:p>
         </w:tc>
         <w:tc>
           <w:tcPr>
@@ -926,7 +942,11 @@
           <w:tcPr>
             <w:tcW w:w="709" w:type="pct"/>
           </w:tcPr>
-          <w:p/>
+          <w:p>
+            <w:r>
+              <w:t>God is present: before them: His holy name: is always in their mouths.</w:t>
+            </w:r>
+          </w:p>
         </w:tc>
         <w:tc>
           <w:tcPr>
@@ -1083,7 +1103,11 @@
           <w:tcPr>
             <w:tcW w:w="709" w:type="pct"/>
           </w:tcPr>
-          <w:p/>
+          <w:p>
+            <w:r>
+              <w:t>Exceedingly great: is Your compassion: O the true judge: my Lord Jesus.</w:t>
+            </w:r>
+          </w:p>
         </w:tc>
         <w:tc>
           <w:tcPr>
@@ -1223,7 +1247,11 @@
           <w:tcPr>
             <w:tcW w:w="709" w:type="pct"/>
           </w:tcPr>
-          <w:p/>
+          <w:p>
+            <w:r>
+              <w:t>God is Emmanuel: the true food: the immortal tree: of life.</w:t>
+            </w:r>
+          </w:p>
         </w:tc>
         <w:tc>
           <w:tcPr>
@@ -1371,7 +1399,11 @@
           <w:tcPr>
             <w:tcW w:w="709" w:type="pct"/>
           </w:tcPr>
-          <w:p/>
+          <w:p>
+            <w:r>
+              <w:t>Gather in me: all of my thoughts: to praise and glorify: my Lord Jesus.</w:t>
+            </w:r>
+          </w:p>
         </w:tc>
         <w:tc>
           <w:tcPr>
@@ -1505,7 +1537,11 @@
           <w:tcPr>
             <w:tcW w:w="709" w:type="pct"/>
           </w:tcPr>
-          <w:p/>
+          <w:p>
+            <w:r>
+              <w:t>Jesus is my Lord: Jesus is my God: Jesus is the hope: of the Christians.</w:t>
+            </w:r>
+          </w:p>
         </w:tc>
         <w:tc>
           <w:tcPr>
@@ -1650,7 +1686,11 @@
           <w:tcPr>
             <w:tcW w:w="709" w:type="pct"/>
           </w:tcPr>
-          <w:p/>
+          <w:p>
+            <w:r>
+              <w:t>Even in small things: we remember You: and glorify Your name: O my Lord Jesus.</w:t>
+            </w:r>
+          </w:p>
         </w:tc>
         <w:tc>
           <w:tcPr>
@@ -1803,7 +1843,11 @@
           <w:tcPr>
             <w:tcW w:w="709" w:type="pct"/>
           </w:tcPr>
-          <w:p/>
+          <w:p>
+            <w:r>
+              <w:t>All the bad defects: let us put away: Let us purify our hearts: in the name of the Lord.</w:t>
+            </w:r>
+          </w:p>
         </w:tc>
         <w:tc>
           <w:tcPr>
@@ -1944,7 +1988,11 @@
           <w:tcPr>
             <w:tcW w:w="709" w:type="pct"/>
           </w:tcPr>
-          <w:p/>
+          <w:p>
+            <w:r>
+              <w:t>Let the name of the Lord: dwell within us: that He may shine on us: in our inner man.</w:t>
+            </w:r>
+          </w:p>
         </w:tc>
         <w:tc>
           <w:tcPr>
@@ -2100,7 +2148,11 @@
           <w:tcPr>
             <w:tcW w:w="709" w:type="pct"/>
           </w:tcPr>
-          <w:p/>
+          <w:p>
+            <w:r>
+              <w:t>Among the gods: who is like You, O Lord: You are the true God: the performer of miracles.</w:t>
+            </w:r>
+          </w:p>
         </w:tc>
         <w:tc>
           <w:tcPr>
@@ -2239,7 +2291,11 @@
           <w:tcPr>
             <w:tcW w:w="709" w:type="pct"/>
           </w:tcPr>
-          <w:p/>
+          <w:p>
+            <w:r>
+              <w:t>Blessed are You truly: O my Lord Jesus: with Your Good Father: and the Holy Spirit.</w:t>
+            </w:r>
+          </w:p>
         </w:tc>
         <w:tc>
           <w:tcPr>
@@ -2375,7 +2431,11 @@
           <w:tcPr>
             <w:tcW w:w="709" w:type="pct"/>
           </w:tcPr>
-          <w:p/>
+          <w:p>
+            <w:r>
+              <w:t>An aroma: that is of great price: is Your holy name: O my Lord Jesus.</w:t>
+            </w:r>
+          </w:p>
         </w:tc>
         <w:tc>
           <w:tcPr>
@@ -2531,7 +2591,11 @@
           <w:tcPr>
             <w:tcW w:w="709" w:type="pct"/>
           </w:tcPr>
-          <w:p/>
+          <w:p>
+            <w:r>
+              <w:t>The true lamb: of God the Father: have mercy on us: in Your kingdom.</w:t>
+            </w:r>
+          </w:p>
         </w:tc>
         <w:tc>
           <w:tcPr>
@@ -2595,10 +2659,26 @@
               <w:spacing w:before="2"/>
             </w:pPr>
             <w:r>
-              <w:t>For it is the mouth</w:t>
-            </w:r>
-            <w:r>
-              <w:t xml:space="preserve"> o</w:t>
+              <w:t xml:space="preserve">For it is the </w:t>
+            </w:r>
+            <w:commentRangeStart w:id="0"/>
+            <w:r>
+              <w:t>mouth</w:t>
+            </w:r>
+            <w:r>
+              <w:t xml:space="preserve"> </w:t>
+            </w:r>
+            <w:commentRangeEnd w:id="0"/>
+            <w:r>
+              <w:rPr>
+                <w:rStyle w:val="CommentReference"/>
+                <w:rFonts w:ascii="Times New Roman" w:eastAsiaTheme="minorHAnsi" w:hAnsi="Times New Roman" w:cstheme="minorBidi"/>
+                <w:color w:val="auto"/>
+              </w:rPr>
+              <w:commentReference w:id="0"/>
+            </w:r>
+            <w:r>
+              <w:t>o</w:t>
             </w:r>
             <w:r>
               <w:t>f thy Father</w:t>
@@ -2710,7 +2790,11 @@
           <w:tcPr>
             <w:tcW w:w="709" w:type="pct"/>
           </w:tcPr>
-          <w:p/>
+          <w:p>
+            <w:r>
+              <w:t>For the mouth of Your Father: witnessed to You, saying: "You are My Son: today I have begotten You."</w:t>
+            </w:r>
+          </w:p>
         </w:tc>
         <w:tc>
           <w:tcPr>
@@ -2865,7 +2949,11 @@
           <w:tcPr>
             <w:tcW w:w="709" w:type="pct"/>
           </w:tcPr>
-          <w:p/>
+          <w:p>
+            <w:r>
+              <w:t>The cherubim: and the seraphim: stand around You; They cannot see You.</w:t>
+            </w:r>
+          </w:p>
         </w:tc>
         <w:tc>
           <w:tcPr>
@@ -3007,7 +3095,11 @@
           <w:tcPr>
             <w:tcW w:w="709" w:type="pct"/>
           </w:tcPr>
-          <w:p/>
+          <w:p>
+            <w:r>
+              <w:t>We see you always: on the altar: We partake of Your honored: Body and Blood.</w:t>
+            </w:r>
+          </w:p>
         </w:tc>
         <w:tc>
           <w:tcPr>
@@ -3172,7 +3264,11 @@
           <w:tcPr>
             <w:tcW w:w="709" w:type="pct"/>
           </w:tcPr>
-          <w:p/>
+          <w:p>
+            <w:r>
+              <w:t>All the blessings: of the whole Law: do not have anything: that resembles You.</w:t>
+            </w:r>
+          </w:p>
         </w:tc>
         <w:tc>
           <w:tcPr>
@@ -3300,7 +3396,14 @@
                 <w:rFonts w:ascii="PalatinoLinotype-Roman" w:hAnsi="PalatinoLinotype-Roman" w:cs="PalatinoLinotype-Roman"/>
               </w:rPr>
               <w:lastRenderedPageBreak/>
-              <w:t>This is the true stone, that is of great price, which the merchant sold, all that he had and bought it.</w:t>
+              <w:t xml:space="preserve">This is the true stone, that is of great price, which the merchant sold, all </w:t>
+            </w:r>
+            <w:r>
+              <w:rPr>
+                <w:rFonts w:ascii="PalatinoLinotype-Roman" w:hAnsi="PalatinoLinotype-Roman" w:cs="PalatinoLinotype-Roman"/>
+              </w:rPr>
+              <w:lastRenderedPageBreak/>
+              <w:t>that he had and bought it.</w:t>
             </w:r>
           </w:p>
         </w:tc>
@@ -3310,6 +3413,7 @@
           </w:tcPr>
           <w:p>
             <w:r>
+              <w:lastRenderedPageBreak/>
               <w:t xml:space="preserve">This is the </w:t>
             </w:r>
             <w:r>
@@ -3345,7 +3449,12 @@
           <w:tcPr>
             <w:tcW w:w="709" w:type="pct"/>
           </w:tcPr>
-          <w:p/>
+          <w:p>
+            <w:r>
+              <w:lastRenderedPageBreak/>
+              <w:t>This is the true stone: is of great price: this, which the merchant sold: all he had and bought.</w:t>
+            </w:r>
+          </w:p>
         </w:tc>
         <w:tc>
           <w:tcPr>
@@ -3503,7 +3612,11 @@
           <w:tcPr>
             <w:tcW w:w="709" w:type="pct"/>
           </w:tcPr>
-          <w:p/>
+          <w:p>
+            <w:r>
+              <w:t>Leave us also now: for us this stone: to shine on us: in or inner man.</w:t>
+            </w:r>
+          </w:p>
         </w:tc>
         <w:tc>
           <w:tcPr>
@@ -3645,7 +3758,11 @@
           <w:tcPr>
             <w:tcW w:w="709" w:type="pct"/>
           </w:tcPr>
-          <w:p/>
+          <w:p>
+            <w:r>
+              <w:t>The adornment of our souls: and the joy of our hearts: is Your holy name: O my Lord Jesus.</w:t>
+            </w:r>
+          </w:p>
         </w:tc>
         <w:tc>
           <w:tcPr>
@@ -3782,7 +3899,11 @@
           <w:tcPr>
             <w:tcW w:w="709" w:type="pct"/>
           </w:tcPr>
-          <w:p/>
+          <w:p>
+            <w:r>
+              <w:t>O the Compassionate: and the Kind One: plenteous in mercy: O my Lord Jesus.</w:t>
+            </w:r>
+          </w:p>
         </w:tc>
         <w:tc>
           <w:tcPr>
@@ -3937,7 +4058,11 @@
           <w:tcPr>
             <w:tcW w:w="709" w:type="pct"/>
           </w:tcPr>
-          <w:p/>
+          <w:p>
+            <w:r>
+              <w:t>The cherubim: flap their wings: They praise and glorify: my Lord Jesus.</w:t>
+            </w:r>
+          </w:p>
         </w:tc>
         <w:tc>
           <w:tcPr>
@@ -4088,7 +4213,11 @@
           <w:tcPr>
             <w:tcW w:w="709" w:type="pct"/>
           </w:tcPr>
-          <w:p/>
+          <w:p>
+            <w:r>
+              <w:t>The sun and moon: disappear in their time: but You are the same: Your years shall not fail.</w:t>
+            </w:r>
+          </w:p>
         </w:tc>
         <w:tc>
           <w:tcPr>
@@ -4210,14 +4339,14 @@
                 <w:rFonts w:ascii="PalatinoLinotype-Roman" w:hAnsi="PalatinoLinotype-Roman" w:cs="PalatinoLinotype-Roman"/>
               </w:rPr>
               <w:lastRenderedPageBreak/>
-              <w:t xml:space="preserve">By the care, of Your goodness, the heavens were lowered, and You came </w:t>
+              <w:t xml:space="preserve">By the care, of Your goodness, the heavens were lowered, and You </w:t>
             </w:r>
             <w:r>
               <w:rPr>
                 <w:rFonts w:ascii="PalatinoLinotype-Roman" w:hAnsi="PalatinoLinotype-Roman" w:cs="PalatinoLinotype-Roman"/>
               </w:rPr>
               <w:lastRenderedPageBreak/>
-              <w:t>down to us.</w:t>
+              <w:t>came down to us.</w:t>
             </w:r>
           </w:p>
         </w:tc>
@@ -4252,7 +4381,16 @@
           <w:tcPr>
             <w:tcW w:w="709" w:type="pct"/>
           </w:tcPr>
-          <w:p/>
+          <w:p>
+            <w:r>
+              <w:lastRenderedPageBreak/>
+              <w:t xml:space="preserve">In the care: of Your goodness: You bowed the heavens: and came down to </w:t>
+            </w:r>
+            <w:r>
+              <w:lastRenderedPageBreak/>
+              <w:t>us.</w:t>
+            </w:r>
+          </w:p>
         </w:tc>
         <w:tc>
           <w:tcPr>
@@ -4413,7 +4551,11 @@
           <w:tcPr>
             <w:tcW w:w="709" w:type="pct"/>
           </w:tcPr>
-          <w:p/>
+          <w:p>
+            <w:r>
+              <w:t>As a true physician: and a healer: You have healed: all our sicknesses.</w:t>
+            </w:r>
+          </w:p>
         </w:tc>
         <w:tc>
           <w:tcPr>
@@ -4548,7 +4690,11 @@
           <w:tcPr>
             <w:tcW w:w="709" w:type="pct"/>
           </w:tcPr>
-          <w:p/>
+          <w:p>
+            <w:r>
+              <w:t>Look toward us: O my Lord Jesus: with a compassionate eye: of Your goodness.</w:t>
+            </w:r>
+          </w:p>
         </w:tc>
         <w:tc>
           <w:tcPr>
@@ -4696,7 +4842,11 @@
           <w:tcPr>
             <w:tcW w:w="709" w:type="pct"/>
           </w:tcPr>
-          <w:p/>
+          <w:p>
+            <w:r>
+              <w:t>Implant in us: an upright heart: that we may praise You: O my Lord Jesus.</w:t>
+            </w:r>
+          </w:p>
         </w:tc>
         <w:tc>
           <w:tcPr>
@@ -4850,7 +5000,11 @@
           <w:tcPr>
             <w:tcW w:w="709" w:type="pct"/>
           </w:tcPr>
-          <w:p/>
+          <w:p>
+            <w:r>
+              <w:t>I ask You: O my Lord Jesus: have mercy on us: in Your kingdom.</w:t>
+            </w:r>
+          </w:p>
         </w:tc>
         <w:tc>
           <w:tcPr>
@@ -4879,6 +5033,27 @@
     </w:sectPr>
   </w:body>
 </w:document>
+</file>
+
+<file path=word/comments.xml><?xml version="1.0" encoding="utf-8"?>
+<w:comments xmlns:ve="http://schemas.openxmlformats.org/markup-compatibility/2006" xmlns:o="urn:schemas-microsoft-com:office:office" xmlns:r="http://schemas.openxmlformats.org/officeDocument/2006/relationships" xmlns:m="http://schemas.openxmlformats.org/officeDocument/2006/math" xmlns:v="urn:schemas-microsoft-com:vml" xmlns:wp="http://schemas.openxmlformats.org/drawingml/2006/wordprocessingDrawing" xmlns:w10="urn:schemas-microsoft-com:office:word" xmlns:w="http://schemas.openxmlformats.org/wordprocessingml/2006/main" xmlns:wne="http://schemas.microsoft.com/office/word/2006/wordml">
+  <w:comment w:id="0" w:author="Windows User" w:date="2014-12-25T22:09:00Z" w:initials="BS">
+    <w:p>
+      <w:pPr>
+        <w:pStyle w:val="CommentText"/>
+      </w:pPr>
+      <w:r>
+        <w:rPr>
+          <w:rStyle w:val="CommentReference"/>
+        </w:rPr>
+        <w:annotationRef/>
+      </w:r>
+      <w:r>
+        <w:t>I'm guessing voice is less literal... But also seems less offensive than attributing a mouth to the Father, while  conveying the intent.</w:t>
+      </w:r>
+    </w:p>
+  </w:comment>
+</w:comments>
 </file>
 
 <file path=word/styles.xml><?xml version="1.0" encoding="utf-8"?>

</xml_diff>

<commit_message>
Added Monday to working document
</commit_message>
<xml_diff>
--- a/Psalmody Source/14 Monday Psali Adam.docx
+++ b/Psalmody Source/14 Monday Psali Adam.docx
@@ -376,6 +376,9 @@
             </w:r>
           </w:p>
           <w:p>
+            <w:pPr>
+              <w:pStyle w:val="EngHangEnd"/>
+            </w:pPr>
             <w:r>
               <w:t>M</w:t>
             </w:r>
@@ -611,6 +614,9 @@
             </w:r>
           </w:p>
           <w:p>
+            <w:pPr>
+              <w:pStyle w:val="EngHangEnd"/>
+            </w:pPr>
             <w:r>
               <w:t>Striking down the enemy</w:t>
             </w:r>
@@ -745,11 +751,16 @@
               <w:pStyle w:val="EngHang"/>
               <w:spacing w:before="2"/>
             </w:pPr>
+            <w:proofErr w:type="spellStart"/>
             <w:r>
               <w:t>V</w:t>
             </w:r>
             <w:r>
-              <w:t>ery greatly exalted</w:t>
+              <w:t>ery</w:t>
+            </w:r>
+            <w:proofErr w:type="spellEnd"/>
+            <w:r>
+              <w:t xml:space="preserve"> greatly exalted</w:t>
             </w:r>
             <w:r>
               <w:t>,</w:t>
@@ -903,6 +914,9 @@
             </w:r>
           </w:p>
           <w:p>
+            <w:pPr>
+              <w:pStyle w:val="EngHangEnd"/>
+            </w:pPr>
             <w:r>
               <w:t>A</w:t>
             </w:r>
@@ -1176,6 +1190,9 @@
             </w:r>
           </w:p>
           <w:p>
+            <w:pPr>
+              <w:pStyle w:val="EngHangEnd"/>
+            </w:pPr>
             <w:r>
               <w:t>A</w:t>
             </w:r>
@@ -1421,6 +1438,9 @@
             </w:r>
           </w:p>
           <w:p>
+            <w:pPr>
+              <w:pStyle w:val="EngHangEnd"/>
+            </w:pPr>
             <w:r>
               <w:t>I</w:t>
             </w:r>
@@ -1723,6 +1743,9 @@
             </w:r>
           </w:p>
           <w:p>
+            <w:pPr>
+              <w:pStyle w:val="EngHangEnd"/>
+            </w:pPr>
             <w:r>
               <w:t xml:space="preserve">O </w:t>
             </w:r>
@@ -1970,6 +1993,9 @@
             </w:r>
           </w:p>
           <w:p>
+            <w:pPr>
+              <w:pStyle w:val="EngHangEnd"/>
+            </w:pPr>
             <w:commentRangeStart w:id="7"/>
             <w:r>
               <w:t>O</w:t>
@@ -2238,6 +2264,9 @@
             </w:r>
           </w:p>
           <w:p>
+            <w:pPr>
+              <w:pStyle w:val="EngHangEnd"/>
+            </w:pPr>
             <w:r>
               <w:t>M</w:t>
             </w:r>
@@ -2462,6 +2491,9 @@
             </w:r>
           </w:p>
           <w:p>
+            <w:pPr>
+              <w:pStyle w:val="EngHangEnd"/>
+            </w:pPr>
             <w:r>
               <w:t>O</w:t>
             </w:r>
@@ -2697,8 +2729,14 @@
             </w:r>
           </w:p>
           <w:p>
+            <w:pPr>
+              <w:pStyle w:val="EngHangEnd"/>
+            </w:pPr>
             <w:r>
               <w:t>O my Lord Jesus</w:t>
+            </w:r>
+            <w:r>
+              <w:t>.</w:t>
             </w:r>
           </w:p>
         </w:tc>
@@ -2962,6 +3000,9 @@
             </w:r>
           </w:p>
           <w:p>
+            <w:pPr>
+              <w:pStyle w:val="EngHangEnd"/>
+            </w:pPr>
             <w:r>
               <w:lastRenderedPageBreak/>
               <w:t>W</w:t>
@@ -3205,6 +3246,9 @@
             </w:r>
           </w:p>
           <w:p>
+            <w:pPr>
+              <w:pStyle w:val="EngHangEnd"/>
+            </w:pPr>
             <w:r>
               <w:t>I</w:t>
             </w:r>
@@ -3350,7 +3394,15 @@
               <w:t>W</w:t>
             </w:r>
             <w:r>
-              <w:t>ho doest wonders.</w:t>
+              <w:t xml:space="preserve">ho </w:t>
+            </w:r>
+            <w:proofErr w:type="spellStart"/>
+            <w:r>
+              <w:t>doest</w:t>
+            </w:r>
+            <w:proofErr w:type="spellEnd"/>
+            <w:r>
+              <w:t xml:space="preserve"> wonders.</w:t>
             </w:r>
           </w:p>
         </w:tc>
@@ -3452,6 +3504,9 @@
             </w:r>
           </w:p>
           <w:p>
+            <w:pPr>
+              <w:pStyle w:val="EngHangEnd"/>
+            </w:pPr>
             <w:r>
               <w:t>Who does</w:t>
             </w:r>
@@ -3511,7 +3566,15 @@
               <w:t>W</w:t>
             </w:r>
             <w:r>
-              <w:t>ho doest wonders.</w:t>
+              <w:t xml:space="preserve">ho </w:t>
+            </w:r>
+            <w:proofErr w:type="spellStart"/>
+            <w:r>
+              <w:t>doest</w:t>
+            </w:r>
+            <w:proofErr w:type="spellEnd"/>
+            <w:r>
+              <w:t xml:space="preserve"> wonders.</w:t>
             </w:r>
           </w:p>
         </w:tc>
@@ -3690,6 +3753,9 @@
             </w:r>
           </w:p>
           <w:p>
+            <w:pPr>
+              <w:pStyle w:val="EngHangEnd"/>
+            </w:pPr>
             <w:r>
               <w:t>and the Holy Spirit.</w:t>
             </w:r>
@@ -3896,8 +3962,7 @@
           </w:p>
           <w:p>
             <w:pPr>
-              <w:pStyle w:val="EngHang"/>
-              <w:spacing w:before="2"/>
+              <w:pStyle w:val="EngHangEnd"/>
             </w:pPr>
             <w:r>
               <w:t>O my Lord Jesus.</w:t>
@@ -4168,7 +4233,11 @@
             </w:r>
           </w:p>
           <w:p>
-            <w:r>
+            <w:pPr>
+              <w:pStyle w:val="EngHangEnd"/>
+            </w:pPr>
+            <w:r>
+              <w:lastRenderedPageBreak/>
               <w:t>I</w:t>
             </w:r>
             <w:r>
@@ -4192,6 +4261,7 @@
               <w:spacing w:before="2"/>
             </w:pPr>
             <w:r>
+              <w:lastRenderedPageBreak/>
               <w:t>O true lamb</w:t>
             </w:r>
             <w:r>
@@ -4454,7 +4524,7 @@
           </w:p>
           <w:p>
             <w:pPr>
-              <w:pStyle w:val="EngHang"/>
+              <w:pStyle w:val="EngHangEnd"/>
             </w:pPr>
             <w:r>
               <w:t>Today I have begotten You."</w:t>
@@ -4689,6 +4759,9 @@
             </w:r>
           </w:p>
           <w:p>
+            <w:pPr>
+              <w:pStyle w:val="EngHangEnd"/>
+            </w:pPr>
             <w:r>
               <w:t>But do not look upon You</w:t>
             </w:r>
@@ -4930,6 +5003,9 @@
             </w:r>
           </w:p>
           <w:p>
+            <w:pPr>
+              <w:pStyle w:val="EngHangEnd"/>
+            </w:pPr>
             <w:r>
               <w:t>A</w:t>
             </w:r>
@@ -5087,7 +5163,15 @@
               <w:t>B</w:t>
             </w:r>
             <w:r>
-              <w:t>ut similitudes of thee.</w:t>
+              <w:t xml:space="preserve">ut </w:t>
+            </w:r>
+            <w:proofErr w:type="spellStart"/>
+            <w:r>
+              <w:t>similitudes</w:t>
+            </w:r>
+            <w:proofErr w:type="spellEnd"/>
+            <w:r>
+              <w:t xml:space="preserve"> of thee.</w:t>
             </w:r>
           </w:p>
         </w:tc>
@@ -5172,15 +5256,19 @@
           </w:p>
           <w:p>
             <w:pPr>
-              <w:pStyle w:val="EngHang"/>
-              <w:spacing w:before="2"/>
+              <w:pStyle w:val="EngHangEnd"/>
             </w:pPr>
             <w:r>
               <w:t xml:space="preserve">But </w:t>
             </w:r>
             <w:commentRangeStart w:id="13"/>
-            <w:r>
-              <w:t xml:space="preserve">similitudes </w:t>
+            <w:proofErr w:type="spellStart"/>
+            <w:r>
+              <w:t>similitudes</w:t>
+            </w:r>
+            <w:proofErr w:type="spellEnd"/>
+            <w:r>
+              <w:t xml:space="preserve"> </w:t>
             </w:r>
             <w:commentRangeEnd w:id="13"/>
             <w:r>
@@ -5229,7 +5317,15 @@
           </w:p>
           <w:p>
             <w:r>
-              <w:t>But similitudes of Thee.</w:t>
+              <w:t xml:space="preserve">But </w:t>
+            </w:r>
+            <w:proofErr w:type="spellStart"/>
+            <w:r>
+              <w:t>similitudes</w:t>
+            </w:r>
+            <w:proofErr w:type="spellEnd"/>
+            <w:r>
+              <w:t xml:space="preserve"> of Thee.</w:t>
             </w:r>
           </w:p>
         </w:tc>
@@ -5326,14 +5422,11 @@
               <w:spacing w:before="2"/>
             </w:pPr>
             <w:r>
+              <w:lastRenderedPageBreak/>
               <w:t>H</w:t>
             </w:r>
             <w:r>
-              <w:t xml:space="preserve">is possessions and </w:t>
-            </w:r>
-            <w:r>
-              <w:lastRenderedPageBreak/>
-              <w:t>bought.</w:t>
+              <w:t>is possessions and bought.</w:t>
             </w:r>
           </w:p>
         </w:tc>
@@ -5347,7 +5440,14 @@
                 <w:rFonts w:ascii="PalatinoLinotype-Roman" w:hAnsi="PalatinoLinotype-Roman" w:cs="PalatinoLinotype-Roman"/>
               </w:rPr>
               <w:lastRenderedPageBreak/>
-              <w:t>This is the true stone, that is of great price, which the merchant sold, all that he had and bought it.</w:t>
+              <w:t xml:space="preserve">This is the true stone, that is of great price, which the </w:t>
+            </w:r>
+            <w:r>
+              <w:rPr>
+                <w:rFonts w:ascii="PalatinoLinotype-Roman" w:hAnsi="PalatinoLinotype-Roman" w:cs="PalatinoLinotype-Roman"/>
+              </w:rPr>
+              <w:lastRenderedPageBreak/>
+              <w:t>merchant sold, all that he had and bought it.</w:t>
             </w:r>
           </w:p>
         </w:tc>
@@ -5357,6 +5457,7 @@
           </w:tcPr>
           <w:p>
             <w:r>
+              <w:lastRenderedPageBreak/>
               <w:t xml:space="preserve">This is the </w:t>
             </w:r>
             <w:r>
@@ -5378,24 +5479,28 @@
           </w:p>
           <w:p>
             <w:r>
+              <w:lastRenderedPageBreak/>
               <w:t>sold: all he had and</w:t>
             </w:r>
           </w:p>
           <w:p>
             <w:r>
+              <w:t>bought it;</w:t>
+            </w:r>
+          </w:p>
+        </w:tc>
+        <w:tc>
+          <w:tcPr>
+            <w:tcW w:w="709" w:type="pct"/>
+          </w:tcPr>
+          <w:p>
+            <w:r>
               <w:lastRenderedPageBreak/>
-              <w:t>bought it;</w:t>
-            </w:r>
-          </w:p>
-        </w:tc>
-        <w:tc>
-          <w:tcPr>
-            <w:tcW w:w="709" w:type="pct"/>
-          </w:tcPr>
-          <w:p>
+              <w:t xml:space="preserve">This is the true stone: is of great price: this, which the merchant sold: all he had </w:t>
+            </w:r>
             <w:r>
               <w:lastRenderedPageBreak/>
-              <w:t>This is the true stone: is of great price: this, which the merchant sold: all he had and bought.</w:t>
+              <w:t>and bought.</w:t>
             </w:r>
           </w:p>
         </w:tc>
@@ -5409,6 +5514,7 @@
               <w:spacing w:before="2"/>
             </w:pPr>
             <w:r>
+              <w:lastRenderedPageBreak/>
               <w:t xml:space="preserve">This is </w:t>
             </w:r>
             <w:r>
@@ -5449,7 +5555,11 @@
             </w:r>
           </w:p>
           <w:p>
-            <w:r>
+            <w:pPr>
+              <w:pStyle w:val="EngHangEnd"/>
+            </w:pPr>
+            <w:r>
+              <w:lastRenderedPageBreak/>
               <w:t>H</w:t>
             </w:r>
             <w:r>
@@ -5473,6 +5583,7 @@
               <w:spacing w:before="2"/>
             </w:pPr>
             <w:r>
+              <w:lastRenderedPageBreak/>
               <w:t xml:space="preserve">This is </w:t>
             </w:r>
             <w:r>
@@ -5514,6 +5625,7 @@
           </w:p>
           <w:p>
             <w:r>
+              <w:lastRenderedPageBreak/>
               <w:t>H</w:t>
             </w:r>
             <w:r>
@@ -5724,6 +5836,9 @@
             </w:r>
           </w:p>
           <w:p>
+            <w:pPr>
+              <w:pStyle w:val="EngHangEnd"/>
+            </w:pPr>
             <w:r>
               <w:t>I</w:t>
             </w:r>
@@ -5968,6 +6083,9 @@
             </w:r>
           </w:p>
           <w:p>
+            <w:pPr>
+              <w:pStyle w:val="EngHangEnd"/>
+            </w:pPr>
             <w:r>
               <w:t>O my Lord Jesus.</w:t>
             </w:r>
@@ -6189,6 +6307,9 @@
             </w:r>
           </w:p>
           <w:p>
+            <w:pPr>
+              <w:pStyle w:val="EngHangEnd"/>
+            </w:pPr>
             <w:r>
               <w:t>O Lord Jesus</w:t>
             </w:r>
@@ -6437,6 +6558,9 @@
             </w:r>
           </w:p>
           <w:p>
+            <w:pPr>
+              <w:pStyle w:val="EngHangEnd"/>
+            </w:pPr>
             <w:r>
               <w:t xml:space="preserve">You </w:t>
             </w:r>
@@ -6489,8 +6613,13 @@
             </w:r>
           </w:p>
           <w:p>
-            <w:r>
-              <w:t xml:space="preserve">Thee </w:t>
+            <w:proofErr w:type="spellStart"/>
+            <w:r>
+              <w:t>Thee</w:t>
+            </w:r>
+            <w:proofErr w:type="spellEnd"/>
+            <w:r>
+              <w:t xml:space="preserve"> </w:t>
             </w:r>
             <w:r>
               <w:t>O my Lord Jesus.</w:t>
@@ -6585,234 +6714,11 @@
               <w:spacing w:before="2"/>
             </w:pPr>
             <w:r>
-              <w:t>T</w:t>
-            </w:r>
-            <w:r>
-              <w:t>hy years do not fail.</w:t>
-            </w:r>
-          </w:p>
-        </w:tc>
-        <w:tc>
-          <w:tcPr>
-            <w:tcW w:w="714" w:type="pct"/>
-          </w:tcPr>
-          <w:p>
-            <w:r>
-              <w:rPr>
-                <w:rFonts w:ascii="PalatinoLinotype-Roman" w:hAnsi="PalatinoLinotype-Roman" w:cs="PalatinoLinotype-Roman"/>
-              </w:rPr>
-              <w:t>The sun and moon, shall disappear in time, but You are the same, and Your years will never end.</w:t>
-            </w:r>
-          </w:p>
-        </w:tc>
-        <w:tc>
-          <w:tcPr>
-            <w:tcW w:w="702" w:type="pct"/>
-          </w:tcPr>
-          <w:p>
-            <w:r>
-              <w:t>The sun and the moon:</w:t>
-            </w:r>
-          </w:p>
-          <w:p>
-            <w:r>
-              <w:t>will set in their time: but</w:t>
-            </w:r>
-          </w:p>
-          <w:p>
-            <w:r>
-              <w:t>You are You: Your years</w:t>
-            </w:r>
-          </w:p>
-          <w:p>
-            <w:r>
-              <w:t>do not end.</w:t>
-            </w:r>
-          </w:p>
-        </w:tc>
-        <w:tc>
-          <w:tcPr>
-            <w:tcW w:w="709" w:type="pct"/>
-          </w:tcPr>
-          <w:p>
-            <w:r>
-              <w:t>The sun and moon: disappear in their time: but You are the same: Your years shall not fail.</w:t>
-            </w:r>
-          </w:p>
-        </w:tc>
-        <w:tc>
-          <w:tcPr>
-            <w:tcW w:w="721" w:type="pct"/>
-          </w:tcPr>
-          <w:p>
-            <w:pPr>
-              <w:pStyle w:val="EngHang"/>
-              <w:spacing w:before="2"/>
-            </w:pPr>
-            <w:r>
-              <w:t>In time the sun</w:t>
-            </w:r>
-          </w:p>
-          <w:p>
-            <w:pPr>
-              <w:pStyle w:val="EngHang"/>
-              <w:spacing w:before="2"/>
-            </w:pPr>
-            <w:r>
-              <w:t>And the moon will set,</w:t>
-            </w:r>
-          </w:p>
-          <w:p>
-            <w:pPr>
-              <w:pStyle w:val="EngHang"/>
-              <w:spacing w:before="2"/>
-            </w:pPr>
-            <w:r>
-              <w:t>But You ARE,</w:t>
-            </w:r>
-          </w:p>
-          <w:p>
-            <w:pPr>
-              <w:pStyle w:val="EngHang"/>
-              <w:spacing w:before="2"/>
-            </w:pPr>
-            <w:r>
-              <w:t>Your years Do not fail.</w:t>
-            </w:r>
-          </w:p>
-        </w:tc>
-        <w:tc>
-          <w:tcPr>
-            <w:tcW w:w="722" w:type="pct"/>
-          </w:tcPr>
-          <w:p>
-            <w:pPr>
-              <w:pStyle w:val="EngHang"/>
-              <w:spacing w:before="2"/>
-            </w:pPr>
-            <w:r>
-              <w:t>In time the sun</w:t>
-            </w:r>
-          </w:p>
-          <w:p>
-            <w:pPr>
-              <w:pStyle w:val="EngHang"/>
-              <w:spacing w:before="2"/>
-            </w:pPr>
-            <w:r>
-              <w:t>And the moon will set,</w:t>
-            </w:r>
-          </w:p>
-          <w:p>
-            <w:pPr>
-              <w:pStyle w:val="EngHang"/>
-              <w:spacing w:before="2"/>
-            </w:pPr>
-            <w:r>
-              <w:t>But Thou ART,</w:t>
-            </w:r>
-          </w:p>
-          <w:p>
-            <w:r>
-              <w:t>Thy years Do not fail.</w:t>
-            </w:r>
-          </w:p>
-        </w:tc>
-      </w:tr>
-      <w:tr>
-        <w:tc>
-          <w:tcPr>
-            <w:tcW w:w="718" w:type="pct"/>
-          </w:tcPr>
-          <w:p>
-            <w:pPr>
-              <w:pStyle w:val="CopticVersemulti-line"/>
-            </w:pPr>
-            <w:r>
-              <w:t>Ϧⲉⲛ ⲟⲩⲙⲉⲧϥⲁⲓⲣⲱⲟⲩϣ</w:t>
-            </w:r>
-          </w:p>
-          <w:p>
-            <w:pPr>
-              <w:pStyle w:val="CopticVersemulti-line"/>
-            </w:pPr>
-            <w:r>
-              <w:t>ⲛ̀ⲧⲉ ⲧⲉⲕⲙⲉⲧⲁ̀ⲅⲁⲑⲟⲥ</w:t>
-            </w:r>
-          </w:p>
-          <w:p>
-            <w:pPr>
-              <w:pStyle w:val="CopticVersemulti-line"/>
-            </w:pPr>
-            <w:r>
-              <w:lastRenderedPageBreak/>
-              <w:t>ⲁⲕⲣⲓⲕⲓ ⲛ̀ⲛⲓⲫⲏⲟⲩⲓ̀</w:t>
-            </w:r>
-          </w:p>
-          <w:p>
-            <w:pPr>
-              <w:pStyle w:val="CopticVerse"/>
-            </w:pPr>
-            <w:r>
-              <w:t>ⲁⲕⲓ̀ ⲉ̀ⲡⲉⲥⲏⲧ ϣⲁⲣⲟⲛ</w:t>
-            </w:r>
-          </w:p>
-        </w:tc>
-        <w:tc>
-          <w:tcPr>
-            <w:tcW w:w="714" w:type="pct"/>
-          </w:tcPr>
-          <w:p>
-            <w:pPr>
-              <w:pStyle w:val="EngHang"/>
-              <w:spacing w:before="2"/>
-            </w:pPr>
-            <w:r>
-              <w:lastRenderedPageBreak/>
-              <w:t>In the providence</w:t>
-            </w:r>
-            <w:r>
-              <w:t>,</w:t>
-            </w:r>
-          </w:p>
-          <w:p>
-            <w:pPr>
-              <w:pStyle w:val="EngHang"/>
-              <w:spacing w:before="2"/>
-            </w:pPr>
-            <w:r>
-              <w:t>O</w:t>
-            </w:r>
-            <w:r>
-              <w:t>f thy goodness</w:t>
-            </w:r>
-            <w:r>
-              <w:t>,</w:t>
-            </w:r>
-          </w:p>
-          <w:p>
-            <w:pPr>
-              <w:pStyle w:val="EngHang"/>
-              <w:spacing w:before="2"/>
-            </w:pPr>
-            <w:r>
               <w:lastRenderedPageBreak/>
               <w:t>T</w:t>
             </w:r>
             <w:r>
-              <w:t xml:space="preserve">hou didst bend the heavens, </w:t>
-            </w:r>
-          </w:p>
-          <w:p>
-            <w:pPr>
-              <w:pStyle w:val="EngHangEnd"/>
-              <w:spacing w:before="2"/>
-            </w:pPr>
-            <w:r>
-              <w:t>T</w:t>
-            </w:r>
-            <w:r>
-              <w:t>hou didst descend upon us.</w:t>
+              <w:t>hy years do not fail.</w:t>
             </w:r>
           </w:p>
         </w:tc>
@@ -6826,56 +6732,265 @@
                 <w:rFonts w:ascii="PalatinoLinotype-Roman" w:hAnsi="PalatinoLinotype-Roman" w:cs="PalatinoLinotype-Roman"/>
               </w:rPr>
               <w:lastRenderedPageBreak/>
-              <w:t xml:space="preserve">By the care, of Your goodness, the heavens were lowered, and You came </w:t>
-            </w:r>
+              <w:t>The sun and moon, shall disappear in time, but You are the same, and Your years will never end.</w:t>
+            </w:r>
+          </w:p>
+        </w:tc>
+        <w:tc>
+          <w:tcPr>
+            <w:tcW w:w="702" w:type="pct"/>
+          </w:tcPr>
+          <w:p>
+            <w:r>
+              <w:t>The sun and the moon:</w:t>
+            </w:r>
+          </w:p>
+          <w:p>
+            <w:r>
+              <w:t>will set in their time: but</w:t>
+            </w:r>
+          </w:p>
+          <w:p>
+            <w:r>
+              <w:t>You are You: Your years</w:t>
+            </w:r>
+          </w:p>
+          <w:p>
+            <w:r>
+              <w:t>do not end.</w:t>
+            </w:r>
+          </w:p>
+        </w:tc>
+        <w:tc>
+          <w:tcPr>
+            <w:tcW w:w="709" w:type="pct"/>
+          </w:tcPr>
+          <w:p>
+            <w:r>
+              <w:t>The sun and moon: disappear in their time: but You are the same: Your years shall not fail.</w:t>
+            </w:r>
+          </w:p>
+        </w:tc>
+        <w:tc>
+          <w:tcPr>
+            <w:tcW w:w="721" w:type="pct"/>
+          </w:tcPr>
+          <w:p>
+            <w:pPr>
+              <w:pStyle w:val="EngHang"/>
+              <w:spacing w:before="2"/>
+            </w:pPr>
+            <w:r>
+              <w:t>In time the sun</w:t>
+            </w:r>
+          </w:p>
+          <w:p>
+            <w:pPr>
+              <w:pStyle w:val="EngHang"/>
+              <w:spacing w:before="2"/>
+            </w:pPr>
+            <w:r>
+              <w:t>And the moon will set,</w:t>
+            </w:r>
+          </w:p>
+          <w:p>
+            <w:pPr>
+              <w:pStyle w:val="EngHang"/>
+              <w:spacing w:before="2"/>
+            </w:pPr>
+            <w:r>
+              <w:t>But You ARE,</w:t>
+            </w:r>
+          </w:p>
+          <w:p>
+            <w:pPr>
+              <w:pStyle w:val="EngHangEnd"/>
+            </w:pPr>
+            <w:r>
+              <w:lastRenderedPageBreak/>
+              <w:t>Your years Do not fail.</w:t>
+            </w:r>
+          </w:p>
+        </w:tc>
+        <w:tc>
+          <w:tcPr>
+            <w:tcW w:w="722" w:type="pct"/>
+          </w:tcPr>
+          <w:p>
+            <w:pPr>
+              <w:pStyle w:val="EngHang"/>
+              <w:spacing w:before="2"/>
+            </w:pPr>
+            <w:r>
+              <w:lastRenderedPageBreak/>
+              <w:t>In time the sun</w:t>
+            </w:r>
+          </w:p>
+          <w:p>
+            <w:pPr>
+              <w:pStyle w:val="EngHang"/>
+              <w:spacing w:before="2"/>
+            </w:pPr>
+            <w:r>
+              <w:t>And the moon will set,</w:t>
+            </w:r>
+          </w:p>
+          <w:p>
+            <w:pPr>
+              <w:pStyle w:val="EngHang"/>
+              <w:spacing w:before="2"/>
+            </w:pPr>
+            <w:r>
+              <w:t>But Thou ART,</w:t>
+            </w:r>
+          </w:p>
+          <w:p>
+            <w:r>
+              <w:t>Thy years Do not fail.</w:t>
+            </w:r>
+          </w:p>
+        </w:tc>
+      </w:tr>
+      <w:tr>
+        <w:tc>
+          <w:tcPr>
+            <w:tcW w:w="718" w:type="pct"/>
+          </w:tcPr>
+          <w:p>
+            <w:pPr>
+              <w:pStyle w:val="CopticVersemulti-line"/>
+            </w:pPr>
+            <w:r>
+              <w:lastRenderedPageBreak/>
+              <w:t>Ϧⲉⲛ ⲟⲩⲙⲉⲧϥⲁⲓⲣⲱⲟⲩϣ</w:t>
+            </w:r>
+          </w:p>
+          <w:p>
+            <w:pPr>
+              <w:pStyle w:val="CopticVersemulti-line"/>
+            </w:pPr>
+            <w:r>
+              <w:t>ⲛ̀ⲧⲉ ⲧⲉⲕⲙⲉⲧⲁ̀ⲅⲁⲑⲟⲥ</w:t>
+            </w:r>
+          </w:p>
+          <w:p>
+            <w:pPr>
+              <w:pStyle w:val="CopticVersemulti-line"/>
+            </w:pPr>
+            <w:r>
+              <w:t>ⲁⲕⲣⲓⲕⲓ ⲛ̀ⲛⲓⲫⲏⲟⲩⲓ̀</w:t>
+            </w:r>
+          </w:p>
+          <w:p>
+            <w:pPr>
+              <w:pStyle w:val="CopticVerse"/>
+            </w:pPr>
+            <w:r>
+              <w:t>ⲁⲕⲓ̀ ⲉ̀ⲡⲉⲥⲏⲧ ϣⲁⲣⲟⲛ</w:t>
+            </w:r>
+          </w:p>
+        </w:tc>
+        <w:tc>
+          <w:tcPr>
+            <w:tcW w:w="714" w:type="pct"/>
+          </w:tcPr>
+          <w:p>
+            <w:pPr>
+              <w:pStyle w:val="EngHang"/>
+              <w:spacing w:before="2"/>
+            </w:pPr>
+            <w:r>
+              <w:t>In the providence</w:t>
+            </w:r>
+            <w:r>
+              <w:t>,</w:t>
+            </w:r>
+          </w:p>
+          <w:p>
+            <w:pPr>
+              <w:pStyle w:val="EngHang"/>
+              <w:spacing w:before="2"/>
+            </w:pPr>
+            <w:r>
+              <w:t>O</w:t>
+            </w:r>
+            <w:r>
+              <w:t>f thy goodness</w:t>
+            </w:r>
+            <w:r>
+              <w:t>,</w:t>
+            </w:r>
+          </w:p>
+          <w:p>
+            <w:pPr>
+              <w:pStyle w:val="EngHang"/>
+              <w:spacing w:before="2"/>
+            </w:pPr>
+            <w:r>
+              <w:t>T</w:t>
+            </w:r>
+            <w:r>
+              <w:t xml:space="preserve">hou didst bend the heavens, </w:t>
+            </w:r>
+          </w:p>
+          <w:p>
+            <w:pPr>
+              <w:pStyle w:val="EngHangEnd"/>
+              <w:spacing w:before="2"/>
+            </w:pPr>
+            <w:r>
+              <w:t>T</w:t>
+            </w:r>
+            <w:r>
+              <w:t>hou didst descend upon us.</w:t>
+            </w:r>
+          </w:p>
+        </w:tc>
+        <w:tc>
+          <w:tcPr>
+            <w:tcW w:w="714" w:type="pct"/>
+          </w:tcPr>
+          <w:p>
             <w:r>
               <w:rPr>
                 <w:rFonts w:ascii="PalatinoLinotype-Roman" w:hAnsi="PalatinoLinotype-Roman" w:cs="PalatinoLinotype-Roman"/>
               </w:rPr>
-              <w:lastRenderedPageBreak/>
+              <w:t>By the care, of Your goodness, the heavens were lowered, and You came down to us.</w:t>
+            </w:r>
+          </w:p>
+        </w:tc>
+        <w:tc>
+          <w:tcPr>
+            <w:tcW w:w="702" w:type="pct"/>
+          </w:tcPr>
+          <w:p>
+            <w:r>
+              <w:t>By the care: of Your</w:t>
+            </w:r>
+          </w:p>
+          <w:p>
+            <w:r>
+              <w:t>goodness: You bowed</w:t>
+            </w:r>
+          </w:p>
+          <w:p>
+            <w:r>
+              <w:t>the heavens: You came</w:t>
+            </w:r>
+          </w:p>
+          <w:p>
+            <w:r>
               <w:t>down to us.</w:t>
             </w:r>
           </w:p>
         </w:tc>
         <w:tc>
           <w:tcPr>
-            <w:tcW w:w="702" w:type="pct"/>
-          </w:tcPr>
-          <w:p>
-            <w:r>
-              <w:lastRenderedPageBreak/>
-              <w:t>By the care: of Your</w:t>
-            </w:r>
-          </w:p>
-          <w:p>
-            <w:r>
-              <w:t>goodness: You bowed</w:t>
-            </w:r>
-          </w:p>
-          <w:p>
-            <w:r>
-              <w:t>the heavens: You came</w:t>
-            </w:r>
-          </w:p>
-          <w:p>
-            <w:r>
-              <w:lastRenderedPageBreak/>
-              <w:t>down to us.</w:t>
-            </w:r>
-          </w:p>
-        </w:tc>
-        <w:tc>
-          <w:tcPr>
             <w:tcW w:w="709" w:type="pct"/>
           </w:tcPr>
           <w:p>
             <w:r>
-              <w:lastRenderedPageBreak/>
-              <w:t xml:space="preserve">In the care: of Your goodness: You bowed the heavens: and came down to </w:t>
-            </w:r>
-            <w:r>
-              <w:lastRenderedPageBreak/>
-              <w:t>us.</w:t>
+              <w:t>In the care: of Your goodness: You bowed the heavens: and came down to us.</w:t>
             </w:r>
           </w:p>
         </w:tc>
@@ -6889,7 +7004,6 @@
               <w:spacing w:before="2"/>
             </w:pPr>
             <w:r>
-              <w:lastRenderedPageBreak/>
               <w:t>In the providence</w:t>
             </w:r>
             <w:r>
@@ -6923,7 +7037,6 @@
               <w:spacing w:before="2"/>
             </w:pPr>
             <w:r>
-              <w:lastRenderedPageBreak/>
               <w:t>You</w:t>
             </w:r>
             <w:r>
@@ -6937,6 +7050,9 @@
             </w:r>
           </w:p>
           <w:p>
+            <w:pPr>
+              <w:pStyle w:val="EngHangEnd"/>
+            </w:pPr>
             <w:r>
               <w:t>And</w:t>
             </w:r>
@@ -6967,7 +7083,6 @@
               <w:spacing w:before="2"/>
             </w:pPr>
             <w:r>
-              <w:lastRenderedPageBreak/>
               <w:t>In the providence</w:t>
             </w:r>
             <w:r>
@@ -6998,7 +7113,6 @@
               <w:spacing w:before="2"/>
             </w:pPr>
             <w:r>
-              <w:lastRenderedPageBreak/>
               <w:t>T</w:t>
             </w:r>
             <w:r>
@@ -7031,7 +7145,6 @@
               <w:pStyle w:val="CopticVersemulti-line"/>
             </w:pPr>
             <w:r>
-              <w:lastRenderedPageBreak/>
               <w:t>Ϩⲱⲥ ⲥⲏⲓⲛⲓ ⲙ̀ⲙⲏⲓ</w:t>
             </w:r>
           </w:p>
@@ -7226,6 +7339,9 @@
             </w:r>
           </w:p>
           <w:p>
+            <w:pPr>
+              <w:pStyle w:val="EngHangEnd"/>
+            </w:pPr>
             <w:r>
               <w:t>A</w:t>
             </w:r>
@@ -7472,6 +7588,9 @@
             </w:r>
           </w:p>
           <w:p>
+            <w:pPr>
+              <w:pStyle w:val="EngHangEnd"/>
+            </w:pPr>
             <w:r>
               <w:t>O</w:t>
             </w:r>
@@ -7733,6 +7852,9 @@
             </w:r>
           </w:p>
           <w:p>
+            <w:pPr>
+              <w:pStyle w:val="EngHangEnd"/>
+            </w:pPr>
             <w:r>
               <w:t>O my Lord Jesus.</w:t>
             </w:r>
@@ -7989,6 +8111,9 @@
             </w:r>
           </w:p>
           <w:p>
+            <w:pPr>
+              <w:pStyle w:val="EngHangEnd"/>
+            </w:pPr>
             <w:r>
               <w:t>I</w:t>
             </w:r>
@@ -8089,7 +8214,15 @@
         <w:annotationRef/>
       </w:r>
       <w:r>
-        <w:t>does coptic say casting down, striking? what?</w:t>
+        <w:t xml:space="preserve">does </w:t>
+      </w:r>
+      <w:proofErr w:type="spellStart"/>
+      <w:r>
+        <w:t>coptic</w:t>
+      </w:r>
+      <w:proofErr w:type="spellEnd"/>
+      <w:r>
+        <w:t xml:space="preserve"> say casting down, striking? what?</w:t>
       </w:r>
     </w:p>
   </w:comment>
@@ -8104,8 +8237,13 @@
         </w:rPr>
         <w:annotationRef/>
       </w:r>
+      <w:proofErr w:type="spellStart"/>
       <w:r>
-        <w:t>very greatly is redundant...</w:t>
+        <w:t>very</w:t>
+      </w:r>
+      <w:proofErr w:type="spellEnd"/>
+      <w:r>
+        <w:t xml:space="preserve"> greatly is redundant...</w:t>
       </w:r>
     </w:p>
   </w:comment>
@@ -8136,8 +8274,21 @@
         </w:rPr>
         <w:annotationRef/>
       </w:r>
+      <w:proofErr w:type="spellStart"/>
       <w:r>
-        <w:t>dikeos is usually rended 'righteous'. Is there good cause to use 'just' here?</w:t>
+        <w:t>dikeos</w:t>
+      </w:r>
+      <w:proofErr w:type="spellEnd"/>
+      <w:r>
+        <w:t xml:space="preserve"> is usually </w:t>
+      </w:r>
+      <w:proofErr w:type="spellStart"/>
+      <w:r>
+        <w:t>rended</w:t>
+      </w:r>
+      <w:proofErr w:type="spellEnd"/>
+      <w:r>
+        <w:t xml:space="preserve"> 'righteous'. Is there good cause to use 'just' here?</w:t>
       </w:r>
     </w:p>
   </w:comment>
@@ -8185,7 +8336,15 @@
         <w:annotationRef/>
       </w:r>
       <w:r>
-        <w:t>O righteous judge or "O give of rigtheous judgments"?</w:t>
+        <w:t xml:space="preserve">O righteous judge or "O give of </w:t>
+      </w:r>
+      <w:proofErr w:type="spellStart"/>
+      <w:r>
+        <w:t>rigtheous</w:t>
+      </w:r>
+      <w:proofErr w:type="spellEnd"/>
+      <w:r>
+        <w:t xml:space="preserve"> judgments"?</w:t>
       </w:r>
     </w:p>
   </w:comment>
@@ -8249,7 +8408,23 @@
         <w:annotationRef/>
       </w:r>
       <w:r>
-        <w:t>KJV is inconsistent for thy or thine before an h... but I think that's because the h was not always strongly vocalized at the time, which is not the case now. Yet Thine Holy Name still sounds better to me.</w:t>
+        <w:t xml:space="preserve">KJV is inconsistent for thy or </w:t>
+      </w:r>
+      <w:proofErr w:type="spellStart"/>
+      <w:r>
+        <w:t>thine</w:t>
+      </w:r>
+      <w:proofErr w:type="spellEnd"/>
+      <w:r>
+        <w:t xml:space="preserve"> before an h... but I think that's because the h was not always strongly vocalized at the time, which is not the case now. Yet </w:t>
+      </w:r>
+      <w:proofErr w:type="spellStart"/>
+      <w:r>
+        <w:t>Thine</w:t>
+      </w:r>
+      <w:proofErr w:type="spellEnd"/>
+      <w:r>
+        <w:t xml:space="preserve"> Holy Name still sounds better to me.</w:t>
       </w:r>
     </w:p>
   </w:comment>
@@ -8313,7 +8488,15 @@
         <w:annotationRef/>
       </w:r>
       <w:r>
-        <w:t>why did they switch to praise for esmoo?</w:t>
+        <w:t xml:space="preserve">why did they switch to praise for </w:t>
+      </w:r>
+      <w:proofErr w:type="spellStart"/>
+      <w:r>
+        <w:t>esmoo</w:t>
+      </w:r>
+      <w:proofErr w:type="spellEnd"/>
+      <w:r>
+        <w:t>?</w:t>
       </w:r>
     </w:p>
   </w:comment>

</xml_diff>